<commit_message>
paper revisions, figure plotting
Building out the confusion matrix, a lot more paper revisions, some new figures (draft), a csv to log data for confusion matrices
</commit_message>
<xml_diff>
--- a/Revision_PLOS/DraftNewFigures.docx
+++ b/Revision_PLOS/DraftNewFigures.docx
@@ -46,8 +46,16 @@
     </w:p>
     <w:p>
       <w:r>
+        <w:t xml:space="preserve">Fig. 3A      </w:t>
+      </w:r>
+      <w:r>
         <w:t>Working training figure</w:t>
       </w:r>
+      <w:r>
+        <w:t xml:space="preserve"> Accuracy during training</w:t>
+      </w:r>
+      <w:bookmarkStart w:id="0" w:name="_GoBack"/>
+      <w:bookmarkEnd w:id="0"/>
     </w:p>
     <w:p/>
     <w:p>
@@ -94,10 +102,232 @@
     </w:p>
     <w:p>
       <w:r>
-        <w:t>Model results working</w:t>
-      </w:r>
-      <w:bookmarkStart w:id="0" w:name="_GoBack"/>
-      <w:bookmarkEnd w:id="0"/>
+        <w:t>Fig 3B testing performance based on model + LR</w:t>
+      </w:r>
+    </w:p>
+    <w:p>
+      <w:r>
+        <w:rPr>
+          <w:noProof/>
+        </w:rPr>
+        <w:lastRenderedPageBreak/>
+        <w:drawing>
+          <wp:inline distT="0" distB="0" distL="0" distR="0" wp14:anchorId="3C25168A" wp14:editId="7686E655">
+            <wp:extent cx="3809524" cy="3809524"/>
+            <wp:effectExtent l="0" t="0" r="635" b="635"/>
+            <wp:docPr id="3" name="Picture 3"/>
+            <wp:cNvGraphicFramePr>
+              <a:graphicFrameLocks xmlns:a="http://schemas.openxmlformats.org/drawingml/2006/main" noChangeAspect="1"/>
+            </wp:cNvGraphicFramePr>
+            <a:graphic xmlns:a="http://schemas.openxmlformats.org/drawingml/2006/main">
+              <a:graphicData uri="http://schemas.openxmlformats.org/drawingml/2006/picture">
+                <pic:pic xmlns:pic="http://schemas.openxmlformats.org/drawingml/2006/picture">
+                  <pic:nvPicPr>
+                    <pic:cNvPr id="1" name=""/>
+                    <pic:cNvPicPr/>
+                  </pic:nvPicPr>
+                  <pic:blipFill>
+                    <a:blip r:embed="rId6"/>
+                    <a:stretch>
+                      <a:fillRect/>
+                    </a:stretch>
+                  </pic:blipFill>
+                  <pic:spPr>
+                    <a:xfrm>
+                      <a:off x="0" y="0"/>
+                      <a:ext cx="3809524" cy="3809524"/>
+                    </a:xfrm>
+                    <a:prstGeom prst="rect">
+                      <a:avLst/>
+                    </a:prstGeom>
+                  </pic:spPr>
+                </pic:pic>
+              </a:graphicData>
+            </a:graphic>
+          </wp:inline>
+        </w:drawing>
+      </w:r>
+    </w:p>
+    <w:p>
+      <w:r>
+        <w:t>Draft confusion matrix</w:t>
+      </w:r>
+      <w:r>
+        <w:t xml:space="preserve"> (Fig 4)</w:t>
+      </w:r>
+    </w:p>
+    <w:p/>
+    <w:p>
+      <w:r>
+        <w:rPr>
+          <w:noProof/>
+        </w:rPr>
+        <w:drawing>
+          <wp:inline distT="0" distB="0" distL="0" distR="0">
+            <wp:extent cx="1605516" cy="1605516"/>
+            <wp:effectExtent l="0" t="0" r="0" b="0"/>
+            <wp:docPr id="6" name="Picture 6"/>
+            <wp:cNvGraphicFramePr>
+              <a:graphicFrameLocks xmlns:a="http://schemas.openxmlformats.org/drawingml/2006/main" noChangeAspect="1"/>
+            </wp:cNvGraphicFramePr>
+            <a:graphic xmlns:a="http://schemas.openxmlformats.org/drawingml/2006/main">
+              <a:graphicData uri="http://schemas.openxmlformats.org/drawingml/2006/picture">
+                <pic:pic xmlns:pic="http://schemas.openxmlformats.org/drawingml/2006/picture">
+                  <pic:nvPicPr>
+                    <pic:cNvPr id="0" name="Picture 3"/>
+                    <pic:cNvPicPr>
+                      <a:picLocks noChangeAspect="1" noChangeArrowheads="1"/>
+                    </pic:cNvPicPr>
+                  </pic:nvPicPr>
+                  <pic:blipFill>
+                    <a:blip r:embed="rId7">
+                      <a:extLst>
+                        <a:ext uri="{28A0092B-C50C-407E-A947-70E740481C1C}">
+                          <a14:useLocalDpi xmlns:a14="http://schemas.microsoft.com/office/drawing/2010/main" val="0"/>
+                        </a:ext>
+                      </a:extLst>
+                    </a:blip>
+                    <a:srcRect/>
+                    <a:stretch>
+                      <a:fillRect/>
+                    </a:stretch>
+                  </pic:blipFill>
+                  <pic:spPr bwMode="auto">
+                    <a:xfrm>
+                      <a:off x="0" y="0"/>
+                      <a:ext cx="1610484" cy="1610484"/>
+                    </a:xfrm>
+                    <a:prstGeom prst="rect">
+                      <a:avLst/>
+                    </a:prstGeom>
+                    <a:noFill/>
+                    <a:ln>
+                      <a:noFill/>
+                    </a:ln>
+                  </pic:spPr>
+                </pic:pic>
+              </a:graphicData>
+            </a:graphic>
+          </wp:inline>
+        </w:drawing>
+      </w:r>
+      <w:r>
+        <w:t xml:space="preserve"> </w:t>
+      </w:r>
+      <w:r>
+        <w:rPr>
+          <w:noProof/>
+        </w:rPr>
+        <w:drawing>
+          <wp:inline distT="0" distB="0" distL="0" distR="0">
+            <wp:extent cx="1584251" cy="1584251"/>
+            <wp:effectExtent l="0" t="0" r="0" b="0"/>
+            <wp:docPr id="5" name="Picture 5"/>
+            <wp:cNvGraphicFramePr>
+              <a:graphicFrameLocks xmlns:a="http://schemas.openxmlformats.org/drawingml/2006/main" noChangeAspect="1"/>
+            </wp:cNvGraphicFramePr>
+            <a:graphic xmlns:a="http://schemas.openxmlformats.org/drawingml/2006/main">
+              <a:graphicData uri="http://schemas.openxmlformats.org/drawingml/2006/picture">
+                <pic:pic xmlns:pic="http://schemas.openxmlformats.org/drawingml/2006/picture">
+                  <pic:nvPicPr>
+                    <pic:cNvPr id="0" name="Picture 2"/>
+                    <pic:cNvPicPr>
+                      <a:picLocks noChangeAspect="1" noChangeArrowheads="1"/>
+                    </pic:cNvPicPr>
+                  </pic:nvPicPr>
+                  <pic:blipFill>
+                    <a:blip r:embed="rId8">
+                      <a:extLst>
+                        <a:ext uri="{28A0092B-C50C-407E-A947-70E740481C1C}">
+                          <a14:useLocalDpi xmlns:a14="http://schemas.microsoft.com/office/drawing/2010/main" val="0"/>
+                        </a:ext>
+                      </a:extLst>
+                    </a:blip>
+                    <a:srcRect/>
+                    <a:stretch>
+                      <a:fillRect/>
+                    </a:stretch>
+                  </pic:blipFill>
+                  <pic:spPr bwMode="auto">
+                    <a:xfrm>
+                      <a:off x="0" y="0"/>
+                      <a:ext cx="1606120" cy="1606120"/>
+                    </a:xfrm>
+                    <a:prstGeom prst="rect">
+                      <a:avLst/>
+                    </a:prstGeom>
+                    <a:noFill/>
+                    <a:ln>
+                      <a:noFill/>
+                    </a:ln>
+                  </pic:spPr>
+                </pic:pic>
+              </a:graphicData>
+            </a:graphic>
+          </wp:inline>
+        </w:drawing>
+      </w:r>
+      <w:r>
+        <w:t xml:space="preserve"> </w:t>
+      </w:r>
+      <w:r>
+        <w:rPr>
+          <w:noProof/>
+        </w:rPr>
+        <w:drawing>
+          <wp:inline distT="0" distB="0" distL="0" distR="0">
+            <wp:extent cx="1573618" cy="1573618"/>
+            <wp:effectExtent l="0" t="0" r="7620" b="7620"/>
+            <wp:docPr id="4" name="Picture 4"/>
+            <wp:cNvGraphicFramePr>
+              <a:graphicFrameLocks xmlns:a="http://schemas.openxmlformats.org/drawingml/2006/main" noChangeAspect="1"/>
+            </wp:cNvGraphicFramePr>
+            <a:graphic xmlns:a="http://schemas.openxmlformats.org/drawingml/2006/main">
+              <a:graphicData uri="http://schemas.openxmlformats.org/drawingml/2006/picture">
+                <pic:pic xmlns:pic="http://schemas.openxmlformats.org/drawingml/2006/picture">
+                  <pic:nvPicPr>
+                    <pic:cNvPr id="0" name="Picture 1"/>
+                    <pic:cNvPicPr>
+                      <a:picLocks noChangeAspect="1" noChangeArrowheads="1"/>
+                    </pic:cNvPicPr>
+                  </pic:nvPicPr>
+                  <pic:blipFill>
+                    <a:blip r:embed="rId9">
+                      <a:extLst>
+                        <a:ext uri="{28A0092B-C50C-407E-A947-70E740481C1C}">
+                          <a14:useLocalDpi xmlns:a14="http://schemas.microsoft.com/office/drawing/2010/main" val="0"/>
+                        </a:ext>
+                      </a:extLst>
+                    </a:blip>
+                    <a:srcRect/>
+                    <a:stretch>
+                      <a:fillRect/>
+                    </a:stretch>
+                  </pic:blipFill>
+                  <pic:spPr bwMode="auto">
+                    <a:xfrm>
+                      <a:off x="0" y="0"/>
+                      <a:ext cx="1579502" cy="1579502"/>
+                    </a:xfrm>
+                    <a:prstGeom prst="rect">
+                      <a:avLst/>
+                    </a:prstGeom>
+                    <a:noFill/>
+                    <a:ln>
+                      <a:noFill/>
+                    </a:ln>
+                  </pic:spPr>
+                </pic:pic>
+              </a:graphicData>
+            </a:graphic>
+          </wp:inline>
+        </w:drawing>
+      </w:r>
+    </w:p>
+    <w:p>
+      <w:r>
+        <w:t>Fig 5 – Open water, boats, whale</w:t>
+      </w:r>
     </w:p>
     <w:sectPr>
       <w:pgSz w:w="12240" w:h="15840"/>

</xml_diff>